<commit_message>
Making it more human
</commit_message>
<xml_diff>
--- a/Michael_Coupland_Senior_Software_Engineer.docx
+++ b/Michael_Coupland_Senior_Software_Engineer.docx
@@ -171,7 +171,255 @@
           <w:sz w:val="20"/>
           <w:szCs w:val="20"/>
         </w:rPr>
-        <w:t>Senior software engineer with a track record of building and evolving complex systems in production environments. Experienced in making sound architectural decisions, mentoring teammates through code and collaboration, and delivering scalable solutions while remaining hands-on. Values clarity, maintainability, and pragmatic trade-offs over unnecessary complexity.</w:t>
+        <w:t xml:space="preserve">Senior software engineer with a track record of </w:t>
+      </w:r>
+      <w:r>
+        <w:rPr>
+          <w:rFonts w:ascii="Calibri" w:hAnsi="Calibri" w:cs="Calibri"/>
+          <w:sz w:val="20"/>
+          <w:szCs w:val="20"/>
+        </w:rPr>
+        <w:t>creating and maintaining</w:t>
+      </w:r>
+      <w:r>
+        <w:rPr>
+          <w:rFonts w:ascii="Calibri" w:hAnsi="Calibri" w:cs="Calibri"/>
+          <w:sz w:val="20"/>
+          <w:szCs w:val="20"/>
+        </w:rPr>
+        <w:t xml:space="preserve"> complex systems in production environments.</w:t>
+      </w:r>
+      <w:r>
+        <w:rPr>
+          <w:rFonts w:ascii="Calibri" w:hAnsi="Calibri" w:cs="Calibri"/>
+          <w:sz w:val="20"/>
+          <w:szCs w:val="20"/>
+        </w:rPr>
+        <w:t xml:space="preserve"> Hands on developer, who </w:t>
+      </w:r>
+      <w:r>
+        <w:rPr>
+          <w:rFonts w:ascii="Calibri" w:hAnsi="Calibri" w:cs="Calibri"/>
+          <w:sz w:val="20"/>
+          <w:szCs w:val="20"/>
+        </w:rPr>
+        <w:t>s</w:t>
+      </w:r>
+      <w:r>
+        <w:rPr>
+          <w:rFonts w:ascii="Calibri" w:hAnsi="Calibri" w:cs="Calibri"/>
+          <w:sz w:val="20"/>
+          <w:szCs w:val="20"/>
+        </w:rPr>
+        <w:t>trive</w:t>
+      </w:r>
+      <w:r>
+        <w:rPr>
+          <w:rFonts w:ascii="Calibri" w:hAnsi="Calibri" w:cs="Calibri"/>
+          <w:sz w:val="20"/>
+          <w:szCs w:val="20"/>
+        </w:rPr>
+        <w:t>s</w:t>
+      </w:r>
+      <w:r>
+        <w:rPr>
+          <w:rFonts w:ascii="Calibri" w:hAnsi="Calibri" w:cs="Calibri"/>
+          <w:sz w:val="20"/>
+          <w:szCs w:val="20"/>
+        </w:rPr>
+        <w:t xml:space="preserve"> for </w:t>
+      </w:r>
+      <w:r>
+        <w:rPr>
+          <w:rFonts w:ascii="Calibri" w:hAnsi="Calibri" w:cs="Calibri"/>
+          <w:sz w:val="20"/>
+          <w:szCs w:val="20"/>
+        </w:rPr>
+        <w:t>clarity, maintainability,</w:t>
+      </w:r>
+      <w:r>
+        <w:rPr>
+          <w:rFonts w:ascii="Calibri" w:hAnsi="Calibri" w:cs="Calibri"/>
+          <w:sz w:val="20"/>
+          <w:szCs w:val="20"/>
+        </w:rPr>
+        <w:t xml:space="preserve"> predictability,</w:t>
+      </w:r>
+      <w:r>
+        <w:rPr>
+          <w:rFonts w:ascii="Calibri" w:hAnsi="Calibri" w:cs="Calibri"/>
+          <w:sz w:val="20"/>
+          <w:szCs w:val="20"/>
+        </w:rPr>
+        <w:t xml:space="preserve"> and ease of use</w:t>
+      </w:r>
+      <w:r>
+        <w:rPr>
+          <w:rFonts w:ascii="Calibri" w:hAnsi="Calibri" w:cs="Calibri"/>
+          <w:sz w:val="20"/>
+          <w:szCs w:val="20"/>
+        </w:rPr>
+        <w:t>.</w:t>
+      </w:r>
+      <w:r>
+        <w:rPr>
+          <w:rFonts w:ascii="Calibri" w:hAnsi="Calibri" w:cs="Calibri"/>
+          <w:sz w:val="20"/>
+          <w:szCs w:val="20"/>
+        </w:rPr>
+        <w:t xml:space="preserve"> </w:t>
+      </w:r>
+      <w:r>
+        <w:rPr>
+          <w:rFonts w:ascii="Calibri" w:hAnsi="Calibri" w:cs="Calibri"/>
+          <w:sz w:val="20"/>
+          <w:szCs w:val="20"/>
+        </w:rPr>
+        <w:t>But recognizes</w:t>
+      </w:r>
+      <w:r>
+        <w:rPr>
+          <w:rFonts w:ascii="Calibri" w:hAnsi="Calibri" w:cs="Calibri"/>
+          <w:sz w:val="20"/>
+          <w:szCs w:val="20"/>
+        </w:rPr>
+        <w:t xml:space="preserve"> </w:t>
+      </w:r>
+      <w:r>
+        <w:rPr>
+          <w:rFonts w:ascii="Calibri" w:hAnsi="Calibri" w:cs="Calibri"/>
+          <w:sz w:val="20"/>
+          <w:szCs w:val="20"/>
+        </w:rPr>
+        <w:t>when</w:t>
+      </w:r>
+      <w:r>
+        <w:rPr>
+          <w:rFonts w:ascii="Calibri" w:hAnsi="Calibri" w:cs="Calibri"/>
+          <w:sz w:val="20"/>
+          <w:szCs w:val="20"/>
+        </w:rPr>
+        <w:t xml:space="preserve"> compromise is </w:t>
+      </w:r>
+      <w:r>
+        <w:rPr>
+          <w:rFonts w:ascii="Calibri" w:hAnsi="Calibri" w:cs="Calibri"/>
+          <w:sz w:val="20"/>
+          <w:szCs w:val="20"/>
+        </w:rPr>
+        <w:t>required</w:t>
+      </w:r>
+      <w:r>
+        <w:rPr>
+          <w:rFonts w:ascii="Calibri" w:hAnsi="Calibri" w:cs="Calibri"/>
+          <w:sz w:val="20"/>
+          <w:szCs w:val="20"/>
+        </w:rPr>
+        <w:t xml:space="preserve"> to meet</w:t>
+      </w:r>
+      <w:r>
+        <w:rPr>
+          <w:rFonts w:ascii="Calibri" w:hAnsi="Calibri" w:cs="Calibri"/>
+          <w:sz w:val="20"/>
+          <w:szCs w:val="20"/>
+        </w:rPr>
+        <w:t xml:space="preserve"> the needs of the business and the tea</w:t>
+      </w:r>
+      <w:r>
+        <w:rPr>
+          <w:rFonts w:ascii="Calibri" w:hAnsi="Calibri" w:cs="Calibri"/>
+          <w:sz w:val="20"/>
+          <w:szCs w:val="20"/>
+        </w:rPr>
+        <w:t>m.</w:t>
+      </w:r>
+      <w:r>
+        <w:rPr>
+          <w:rFonts w:ascii="Calibri" w:hAnsi="Calibri" w:cs="Calibri"/>
+          <w:sz w:val="20"/>
+          <w:szCs w:val="20"/>
+        </w:rPr>
+        <w:t xml:space="preserve"> Additional e</w:t>
+      </w:r>
+      <w:r>
+        <w:rPr>
+          <w:rFonts w:ascii="Calibri" w:hAnsi="Calibri" w:cs="Calibri"/>
+          <w:sz w:val="20"/>
+          <w:szCs w:val="20"/>
+        </w:rPr>
+        <w:t>xperience in</w:t>
+      </w:r>
+      <w:r>
+        <w:rPr>
+          <w:rFonts w:ascii="Calibri" w:hAnsi="Calibri" w:cs="Calibri"/>
+          <w:sz w:val="20"/>
+          <w:szCs w:val="20"/>
+        </w:rPr>
+        <w:t>cludes</w:t>
+      </w:r>
+      <w:r>
+        <w:rPr>
+          <w:rFonts w:ascii="Calibri" w:hAnsi="Calibri" w:cs="Calibri"/>
+          <w:sz w:val="20"/>
+          <w:szCs w:val="20"/>
+        </w:rPr>
+        <w:t xml:space="preserve"> architectural </w:t>
+      </w:r>
+      <w:r>
+        <w:rPr>
+          <w:rFonts w:ascii="Calibri" w:hAnsi="Calibri" w:cs="Calibri"/>
+          <w:sz w:val="20"/>
+          <w:szCs w:val="20"/>
+        </w:rPr>
+        <w:t>design</w:t>
+      </w:r>
+      <w:r>
+        <w:rPr>
+          <w:rFonts w:ascii="Calibri" w:hAnsi="Calibri" w:cs="Calibri"/>
+          <w:sz w:val="20"/>
+          <w:szCs w:val="20"/>
+        </w:rPr>
+        <w:t>,</w:t>
+      </w:r>
+      <w:r>
+        <w:rPr>
+          <w:rFonts w:ascii="Calibri" w:hAnsi="Calibri" w:cs="Calibri"/>
+          <w:sz w:val="20"/>
+          <w:szCs w:val="20"/>
+        </w:rPr>
+        <w:t xml:space="preserve"> </w:t>
+      </w:r>
+      <w:r>
+        <w:rPr>
+          <w:rFonts w:ascii="Calibri" w:hAnsi="Calibri" w:cs="Calibri"/>
+          <w:sz w:val="20"/>
+          <w:szCs w:val="20"/>
+        </w:rPr>
+        <w:t>mentor</w:t>
+      </w:r>
+      <w:r>
+        <w:rPr>
+          <w:rFonts w:ascii="Calibri" w:hAnsi="Calibri" w:cs="Calibri"/>
+          <w:sz w:val="20"/>
+          <w:szCs w:val="20"/>
+        </w:rPr>
+        <w:t>ship, and</w:t>
+      </w:r>
+      <w:r>
+        <w:rPr>
+          <w:rFonts w:ascii="Calibri" w:hAnsi="Calibri" w:cs="Calibri"/>
+          <w:sz w:val="20"/>
+          <w:szCs w:val="20"/>
+        </w:rPr>
+        <w:t xml:space="preserve"> collaboration</w:t>
+      </w:r>
+      <w:r>
+        <w:rPr>
+          <w:rFonts w:ascii="Calibri" w:hAnsi="Calibri" w:cs="Calibri"/>
+          <w:sz w:val="20"/>
+          <w:szCs w:val="20"/>
+        </w:rPr>
+        <w:t>.</w:t>
       </w:r>
     </w:p>
     <w:p>
@@ -228,6 +476,30 @@
         </w:rPr>
         <w:t>, latest web technologies</w:t>
       </w:r>
+      <w:r>
+        <w:rPr>
+          <w:rFonts w:ascii="Calibri" w:hAnsi="Calibri" w:cs="Calibri"/>
+          <w:sz w:val="20"/>
+          <w:szCs w:val="20"/>
+        </w:rPr>
+        <w:t xml:space="preserve">. Agile, Scrum, DevOps integration, CI/CD, Automated </w:t>
+      </w:r>
+      <w:r>
+        <w:rPr>
+          <w:rFonts w:ascii="Calibri" w:hAnsi="Calibri" w:cs="Calibri"/>
+          <w:sz w:val="20"/>
+          <w:szCs w:val="20"/>
+        </w:rPr>
+        <w:t xml:space="preserve">unit, </w:t>
+      </w:r>
+      <w:r>
+        <w:rPr>
+          <w:rFonts w:ascii="Calibri" w:hAnsi="Calibri" w:cs="Calibri"/>
+          <w:sz w:val="20"/>
+          <w:szCs w:val="20"/>
+        </w:rPr>
+        <w:t>smoke and regression testing.</w:t>
+      </w:r>
     </w:p>
     <w:p>
       <w:pPr>
@@ -1315,25 +1587,7 @@
           <w:sz w:val="20"/>
           <w:szCs w:val="20"/>
         </w:rPr>
-        <w:t xml:space="preserve"> processes, including </w:t>
-      </w:r>
-      <w:proofErr w:type="gramStart"/>
-      <w:r>
-        <w:rPr>
-          <w:rFonts w:ascii="Calibri" w:hAnsi="Calibri" w:cs="Calibri"/>
-          <w:sz w:val="20"/>
-          <w:szCs w:val="20"/>
-        </w:rPr>
-        <w:t>standups</w:t>
-      </w:r>
-      <w:proofErr w:type="gramEnd"/>
-      <w:r>
-        <w:rPr>
-          <w:rFonts w:ascii="Calibri" w:hAnsi="Calibri" w:cs="Calibri"/>
-          <w:sz w:val="20"/>
-          <w:szCs w:val="20"/>
-        </w:rPr>
-        <w:t>, peer review, and release discipline, improving delivery consistency and code quality.</w:t>
+        <w:t xml:space="preserve"> processes, including standups, peer review, and release discipline, improving delivery consistency and code quality.</w:t>
       </w:r>
     </w:p>
     <w:p>
@@ -1858,25 +2112,7 @@
           <w:sz w:val="20"/>
           <w:szCs w:val="20"/>
         </w:rPr>
-        <w:t xml:space="preserve">Designed and implemented a lightweight, </w:t>
-      </w:r>
-      <w:proofErr w:type="gramStart"/>
-      <w:r>
-        <w:rPr>
-          <w:rFonts w:ascii="Calibri" w:hAnsi="Calibri" w:cs="Calibri"/>
-          <w:sz w:val="20"/>
-          <w:szCs w:val="20"/>
-        </w:rPr>
-        <w:t>faceted</w:t>
-      </w:r>
-      <w:proofErr w:type="gramEnd"/>
-      <w:r>
-        <w:rPr>
-          <w:rFonts w:ascii="Calibri" w:hAnsi="Calibri" w:cs="Calibri"/>
-          <w:sz w:val="20"/>
-          <w:szCs w:val="20"/>
-        </w:rPr>
-        <w:t xml:space="preserve"> search solution with custom ranking, weighting, and phonetic matching to </w:t>
+        <w:t xml:space="preserve">Designed and implemented a lightweight, faceted search solution with custom ranking, weighting, and phonetic matching to </w:t>
       </w:r>
       <w:r>
         <w:rPr>

</xml_diff>

<commit_message>
Added cover letter for hawaii
</commit_message>
<xml_diff>
--- a/Michael_Coupland_Senior_Software_Engineer.docx
+++ b/Michael_Coupland_Senior_Software_Engineer.docx
@@ -21,7 +21,7 @@
           <w:sz w:val="36"/>
           <w:szCs w:val="36"/>
         </w:rPr>
-        <w:t xml:space="preserve">MICHAEL </w:t>
+        <w:t>Michael</w:t>
       </w:r>
       <w:r>
         <w:rPr>
@@ -31,7 +31,27 @@
           <w:sz w:val="36"/>
           <w:szCs w:val="36"/>
         </w:rPr>
-        <w:t>COUPLAND</w:t>
+        <w:t xml:space="preserve"> </w:t>
+      </w:r>
+      <w:r>
+        <w:rPr>
+          <w:rFonts w:ascii="Calibri" w:hAnsi="Calibri" w:cs="Calibri"/>
+          <w:b/>
+          <w:bCs/>
+          <w:sz w:val="36"/>
+          <w:szCs w:val="36"/>
+        </w:rPr>
+        <w:t>C</w:t>
+      </w:r>
+      <w:r>
+        <w:rPr>
+          <w:rFonts w:ascii="Calibri" w:hAnsi="Calibri" w:cs="Calibri"/>
+          <w:b/>
+          <w:bCs/>
+          <w:sz w:val="36"/>
+          <w:szCs w:val="36"/>
+        </w:rPr>
+        <w:t>oupland</w:t>
       </w:r>
     </w:p>
     <w:p>
@@ -195,7 +215,23 @@
           <w:sz w:val="20"/>
           <w:szCs w:val="20"/>
         </w:rPr>
-        <w:t xml:space="preserve"> Hands on developer, who </w:t>
+        <w:t xml:space="preserve"> Hands</w:t>
+      </w:r>
+      <w:r>
+        <w:rPr>
+          <w:rFonts w:ascii="Calibri" w:hAnsi="Calibri" w:cs="Calibri"/>
+          <w:sz w:val="20"/>
+          <w:szCs w:val="20"/>
+        </w:rPr>
+        <w:t>-</w:t>
+      </w:r>
+      <w:r>
+        <w:rPr>
+          <w:rFonts w:ascii="Calibri" w:hAnsi="Calibri" w:cs="Calibri"/>
+          <w:sz w:val="20"/>
+          <w:szCs w:val="20"/>
+        </w:rPr>
+        <w:t xml:space="preserve">on developer, who </w:t>
       </w:r>
       <w:r>
         <w:rPr>
@@ -259,6 +295,94 @@
           <w:sz w:val="20"/>
           <w:szCs w:val="20"/>
         </w:rPr>
+        <w:t xml:space="preserve"> while </w:t>
+      </w:r>
+      <w:r>
+        <w:rPr>
+          <w:rFonts w:ascii="Calibri" w:hAnsi="Calibri" w:cs="Calibri"/>
+          <w:sz w:val="20"/>
+          <w:szCs w:val="20"/>
+        </w:rPr>
+        <w:t>recogniz</w:t>
+      </w:r>
+      <w:r>
+        <w:rPr>
+          <w:rFonts w:ascii="Calibri" w:hAnsi="Calibri" w:cs="Calibri"/>
+          <w:sz w:val="20"/>
+          <w:szCs w:val="20"/>
+        </w:rPr>
+        <w:t>ing that</w:t>
+      </w:r>
+      <w:r>
+        <w:rPr>
+          <w:rFonts w:ascii="Calibri" w:hAnsi="Calibri" w:cs="Calibri"/>
+          <w:sz w:val="20"/>
+          <w:szCs w:val="20"/>
+        </w:rPr>
+        <w:t xml:space="preserve"> compromise </w:t>
+      </w:r>
+      <w:r>
+        <w:rPr>
+          <w:rFonts w:ascii="Calibri" w:hAnsi="Calibri" w:cs="Calibri"/>
+          <w:sz w:val="20"/>
+          <w:szCs w:val="20"/>
+        </w:rPr>
+        <w:t xml:space="preserve">is sometimes the best fit for </w:t>
+      </w:r>
+      <w:r>
+        <w:rPr>
+          <w:rFonts w:ascii="Calibri" w:hAnsi="Calibri" w:cs="Calibri"/>
+          <w:sz w:val="20"/>
+          <w:szCs w:val="20"/>
+        </w:rPr>
+        <w:t xml:space="preserve">the needs of the </w:t>
+      </w:r>
+      <w:r>
+        <w:rPr>
+          <w:rFonts w:ascii="Calibri" w:hAnsi="Calibri" w:cs="Calibri"/>
+          <w:sz w:val="20"/>
+          <w:szCs w:val="20"/>
+        </w:rPr>
+        <w:t xml:space="preserve">project, </w:t>
+      </w:r>
+      <w:r>
+        <w:rPr>
+          <w:rFonts w:ascii="Calibri" w:hAnsi="Calibri" w:cs="Calibri"/>
+          <w:sz w:val="20"/>
+          <w:szCs w:val="20"/>
+        </w:rPr>
+        <w:t>business</w:t>
+      </w:r>
+      <w:r>
+        <w:rPr>
+          <w:rFonts w:ascii="Calibri" w:hAnsi="Calibri" w:cs="Calibri"/>
+          <w:sz w:val="20"/>
+          <w:szCs w:val="20"/>
+        </w:rPr>
+        <w:t>,</w:t>
+      </w:r>
+      <w:r>
+        <w:rPr>
+          <w:rFonts w:ascii="Calibri" w:hAnsi="Calibri" w:cs="Calibri"/>
+          <w:sz w:val="20"/>
+          <w:szCs w:val="20"/>
+        </w:rPr>
+        <w:t xml:space="preserve"> and </w:t>
+      </w:r>
+      <w:r>
+        <w:rPr>
+          <w:rFonts w:ascii="Calibri" w:hAnsi="Calibri" w:cs="Calibri"/>
+          <w:sz w:val="20"/>
+          <w:szCs w:val="20"/>
+        </w:rPr>
+        <w:t>team</w:t>
+      </w:r>
+      <w:r>
+        <w:rPr>
+          <w:rFonts w:ascii="Calibri" w:hAnsi="Calibri" w:cs="Calibri"/>
+          <w:sz w:val="20"/>
+          <w:szCs w:val="20"/>
+        </w:rPr>
         <w:t>.</w:t>
       </w:r>
       <w:r>
@@ -275,7 +399,71 @@
           <w:sz w:val="20"/>
           <w:szCs w:val="20"/>
         </w:rPr>
-        <w:t>But recognizes</w:t>
+        <w:t>Well versed in Agile development, CI/CD,</w:t>
+      </w:r>
+      <w:r>
+        <w:rPr>
+          <w:rFonts w:ascii="Calibri" w:hAnsi="Calibri" w:cs="Calibri"/>
+          <w:sz w:val="20"/>
+          <w:szCs w:val="20"/>
+        </w:rPr>
+        <w:t xml:space="preserve"> GIT-based source control,</w:t>
+      </w:r>
+      <w:r>
+        <w:rPr>
+          <w:rFonts w:ascii="Calibri" w:hAnsi="Calibri" w:cs="Calibri"/>
+          <w:sz w:val="20"/>
+          <w:szCs w:val="20"/>
+        </w:rPr>
+        <w:t xml:space="preserve"> and automated testing. </w:t>
+      </w:r>
+      <w:r>
+        <w:rPr>
+          <w:rFonts w:ascii="Calibri" w:hAnsi="Calibri" w:cs="Calibri"/>
+          <w:sz w:val="20"/>
+          <w:szCs w:val="20"/>
+        </w:rPr>
+        <w:t>Additional e</w:t>
+      </w:r>
+      <w:r>
+        <w:rPr>
+          <w:rFonts w:ascii="Calibri" w:hAnsi="Calibri" w:cs="Calibri"/>
+          <w:sz w:val="20"/>
+          <w:szCs w:val="20"/>
+        </w:rPr>
+        <w:t>xperience in</w:t>
+      </w:r>
+      <w:r>
+        <w:rPr>
+          <w:rFonts w:ascii="Calibri" w:hAnsi="Calibri" w:cs="Calibri"/>
+          <w:sz w:val="20"/>
+          <w:szCs w:val="20"/>
+        </w:rPr>
+        <w:t>cludes</w:t>
+      </w:r>
+      <w:r>
+        <w:rPr>
+          <w:rFonts w:ascii="Calibri" w:hAnsi="Calibri" w:cs="Calibri"/>
+          <w:sz w:val="20"/>
+          <w:szCs w:val="20"/>
+        </w:rPr>
+        <w:t xml:space="preserve"> architectural </w:t>
+      </w:r>
+      <w:r>
+        <w:rPr>
+          <w:rFonts w:ascii="Calibri" w:hAnsi="Calibri" w:cs="Calibri"/>
+          <w:sz w:val="20"/>
+          <w:szCs w:val="20"/>
+        </w:rPr>
+        <w:t>design</w:t>
+      </w:r>
+      <w:r>
+        <w:rPr>
+          <w:rFonts w:ascii="Calibri" w:hAnsi="Calibri" w:cs="Calibri"/>
+          <w:sz w:val="20"/>
+          <w:szCs w:val="20"/>
+        </w:rPr>
+        <w:t>,</w:t>
       </w:r>
       <w:r>
         <w:rPr>
@@ -291,95 +479,31 @@
           <w:sz w:val="20"/>
           <w:szCs w:val="20"/>
         </w:rPr>
-        <w:t>when</w:t>
-      </w:r>
-      <w:r>
-        <w:rPr>
-          <w:rFonts w:ascii="Calibri" w:hAnsi="Calibri" w:cs="Calibri"/>
-          <w:sz w:val="20"/>
-          <w:szCs w:val="20"/>
-        </w:rPr>
-        <w:t xml:space="preserve"> compromise is </w:t>
-      </w:r>
-      <w:r>
-        <w:rPr>
-          <w:rFonts w:ascii="Calibri" w:hAnsi="Calibri" w:cs="Calibri"/>
-          <w:sz w:val="20"/>
-          <w:szCs w:val="20"/>
-        </w:rPr>
-        <w:t>required</w:t>
-      </w:r>
-      <w:r>
-        <w:rPr>
-          <w:rFonts w:ascii="Calibri" w:hAnsi="Calibri" w:cs="Calibri"/>
-          <w:sz w:val="20"/>
-          <w:szCs w:val="20"/>
-        </w:rPr>
-        <w:t xml:space="preserve"> to meet</w:t>
-      </w:r>
-      <w:r>
-        <w:rPr>
-          <w:rFonts w:ascii="Calibri" w:hAnsi="Calibri" w:cs="Calibri"/>
-          <w:sz w:val="20"/>
-          <w:szCs w:val="20"/>
-        </w:rPr>
-        <w:t xml:space="preserve"> the needs of the business and the tea</w:t>
-      </w:r>
-      <w:r>
-        <w:rPr>
-          <w:rFonts w:ascii="Calibri" w:hAnsi="Calibri" w:cs="Calibri"/>
-          <w:sz w:val="20"/>
-          <w:szCs w:val="20"/>
-        </w:rPr>
-        <w:t>m.</w:t>
-      </w:r>
-      <w:r>
-        <w:rPr>
-          <w:rFonts w:ascii="Calibri" w:hAnsi="Calibri" w:cs="Calibri"/>
-          <w:sz w:val="20"/>
-          <w:szCs w:val="20"/>
-        </w:rPr>
-        <w:t xml:space="preserve"> Additional e</w:t>
-      </w:r>
-      <w:r>
-        <w:rPr>
-          <w:rFonts w:ascii="Calibri" w:hAnsi="Calibri" w:cs="Calibri"/>
-          <w:sz w:val="20"/>
-          <w:szCs w:val="20"/>
-        </w:rPr>
-        <w:t>xperience in</w:t>
-      </w:r>
-      <w:r>
-        <w:rPr>
-          <w:rFonts w:ascii="Calibri" w:hAnsi="Calibri" w:cs="Calibri"/>
-          <w:sz w:val="20"/>
-          <w:szCs w:val="20"/>
-        </w:rPr>
-        <w:t>cludes</w:t>
-      </w:r>
-      <w:r>
-        <w:rPr>
-          <w:rFonts w:ascii="Calibri" w:hAnsi="Calibri" w:cs="Calibri"/>
-          <w:sz w:val="20"/>
-          <w:szCs w:val="20"/>
-        </w:rPr>
-        <w:t xml:space="preserve"> architectural </w:t>
-      </w:r>
-      <w:r>
-        <w:rPr>
-          <w:rFonts w:ascii="Calibri" w:hAnsi="Calibri" w:cs="Calibri"/>
-          <w:sz w:val="20"/>
-          <w:szCs w:val="20"/>
-        </w:rPr>
-        <w:t>design</w:t>
-      </w:r>
-      <w:r>
-        <w:rPr>
-          <w:rFonts w:ascii="Calibri" w:hAnsi="Calibri" w:cs="Calibri"/>
-          <w:sz w:val="20"/>
-          <w:szCs w:val="20"/>
-        </w:rPr>
-        <w:t>,</w:t>
+        <w:t>mentor</w:t>
+      </w:r>
+      <w:r>
+        <w:rPr>
+          <w:rFonts w:ascii="Calibri" w:hAnsi="Calibri" w:cs="Calibri"/>
+          <w:sz w:val="20"/>
+          <w:szCs w:val="20"/>
+        </w:rPr>
+        <w:t>ship, and</w:t>
+      </w:r>
+      <w:r>
+        <w:rPr>
+          <w:rFonts w:ascii="Calibri" w:hAnsi="Calibri" w:cs="Calibri"/>
+          <w:sz w:val="20"/>
+          <w:szCs w:val="20"/>
+        </w:rPr>
+        <w:t xml:space="preserve"> collaboration</w:t>
+      </w:r>
+      <w:r>
+        <w:rPr>
+          <w:rFonts w:ascii="Calibri" w:hAnsi="Calibri" w:cs="Calibri"/>
+          <w:sz w:val="20"/>
+          <w:szCs w:val="20"/>
+        </w:rPr>
+        <w:t>.</w:t>
       </w:r>
       <w:r>
         <w:rPr>
@@ -395,31 +519,47 @@
           <w:sz w:val="20"/>
           <w:szCs w:val="20"/>
         </w:rPr>
-        <w:t>mentor</w:t>
-      </w:r>
-      <w:r>
-        <w:rPr>
-          <w:rFonts w:ascii="Calibri" w:hAnsi="Calibri" w:cs="Calibri"/>
-          <w:sz w:val="20"/>
-          <w:szCs w:val="20"/>
-        </w:rPr>
-        <w:t>ship, and</w:t>
-      </w:r>
-      <w:r>
-        <w:rPr>
-          <w:rFonts w:ascii="Calibri" w:hAnsi="Calibri" w:cs="Calibri"/>
-          <w:sz w:val="20"/>
-          <w:szCs w:val="20"/>
-        </w:rPr>
-        <w:t xml:space="preserve"> collaboration</w:t>
-      </w:r>
-      <w:r>
-        <w:rPr>
-          <w:rFonts w:ascii="Calibri" w:hAnsi="Calibri" w:cs="Calibri"/>
-          <w:sz w:val="20"/>
-          <w:szCs w:val="20"/>
-        </w:rPr>
-        <w:t>.</w:t>
+        <w:t xml:space="preserve">Experience working in highly structured environments, having worked as both a civilian and as an active-duty </w:t>
+      </w:r>
+      <w:r>
+        <w:rPr>
+          <w:rFonts w:ascii="Calibri" w:hAnsi="Calibri" w:cs="Calibri"/>
+          <w:sz w:val="20"/>
+          <w:szCs w:val="20"/>
+        </w:rPr>
+        <w:t>Air Force veteran</w:t>
+      </w:r>
+      <w:r>
+        <w:rPr>
+          <w:rFonts w:ascii="Calibri" w:hAnsi="Calibri" w:cs="Calibri"/>
+          <w:sz w:val="20"/>
+          <w:szCs w:val="20"/>
+        </w:rPr>
+        <w:t>, where I</w:t>
+      </w:r>
+      <w:r>
+        <w:rPr>
+          <w:rFonts w:ascii="Calibri" w:hAnsi="Calibri" w:cs="Calibri"/>
+          <w:sz w:val="20"/>
+          <w:szCs w:val="20"/>
+        </w:rPr>
+        <w:t xml:space="preserve"> held </w:t>
+      </w:r>
+      <w:r>
+        <w:rPr>
+          <w:rFonts w:ascii="Calibri" w:hAnsi="Calibri" w:cs="Calibri"/>
+          <w:sz w:val="20"/>
+          <w:szCs w:val="20"/>
+        </w:rPr>
+        <w:t xml:space="preserve">a </w:t>
+      </w:r>
+      <w:r>
+        <w:rPr>
+          <w:rFonts w:ascii="Calibri" w:hAnsi="Calibri" w:cs="Calibri"/>
+          <w:sz w:val="20"/>
+          <w:szCs w:val="20"/>
+        </w:rPr>
+        <w:t>TS/SCI clearance.</w:t>
       </w:r>
     </w:p>
     <w:p>
@@ -814,6 +954,7 @@
           <w:sz w:val="22"/>
           <w:szCs w:val="22"/>
         </w:rPr>
+        <w:lastRenderedPageBreak/>
         <w:t>NIKA Solutions</w:t>
       </w:r>
       <w:r>
@@ -934,7 +1075,6 @@
           <w:sz w:val="20"/>
           <w:szCs w:val="20"/>
         </w:rPr>
-        <w:lastRenderedPageBreak/>
         <w:t xml:space="preserve">Contributed technical analysis, implementation guidance, and ad hoc support </w:t>
       </w:r>
       <w:r>
@@ -1549,6 +1689,7 @@
           <w:sz w:val="20"/>
           <w:szCs w:val="20"/>
         </w:rPr>
+        <w:lastRenderedPageBreak/>
         <w:t>Investigated, debugged, and resolved defects across an existing production codebase.</w:t>
       </w:r>
     </w:p>
@@ -1587,7 +1728,25 @@
           <w:sz w:val="20"/>
           <w:szCs w:val="20"/>
         </w:rPr>
-        <w:t xml:space="preserve"> processes, including standups, peer review, and release discipline, improving delivery consistency and code quality.</w:t>
+        <w:t xml:space="preserve"> processes, including </w:t>
+      </w:r>
+      <w:proofErr w:type="gramStart"/>
+      <w:r>
+        <w:rPr>
+          <w:rFonts w:ascii="Calibri" w:hAnsi="Calibri" w:cs="Calibri"/>
+          <w:sz w:val="20"/>
+          <w:szCs w:val="20"/>
+        </w:rPr>
+        <w:t>standups</w:t>
+      </w:r>
+      <w:proofErr w:type="gramEnd"/>
+      <w:r>
+        <w:rPr>
+          <w:rFonts w:ascii="Calibri" w:hAnsi="Calibri" w:cs="Calibri"/>
+          <w:sz w:val="20"/>
+          <w:szCs w:val="20"/>
+        </w:rPr>
+        <w:t>, peer review, and release discipline, improving delivery consistency and code quality.</w:t>
       </w:r>
     </w:p>
     <w:p>
@@ -2112,7 +2271,25 @@
           <w:sz w:val="20"/>
           <w:szCs w:val="20"/>
         </w:rPr>
-        <w:t xml:space="preserve">Designed and implemented a lightweight, faceted search solution with custom ranking, weighting, and phonetic matching to </w:t>
+        <w:t xml:space="preserve">Designed and implemented a lightweight, </w:t>
+      </w:r>
+      <w:proofErr w:type="gramStart"/>
+      <w:r>
+        <w:rPr>
+          <w:rFonts w:ascii="Calibri" w:hAnsi="Calibri" w:cs="Calibri"/>
+          <w:sz w:val="20"/>
+          <w:szCs w:val="20"/>
+        </w:rPr>
+        <w:t>faceted</w:t>
+      </w:r>
+      <w:proofErr w:type="gramEnd"/>
+      <w:r>
+        <w:rPr>
+          <w:rFonts w:ascii="Calibri" w:hAnsi="Calibri" w:cs="Calibri"/>
+          <w:sz w:val="20"/>
+          <w:szCs w:val="20"/>
+        </w:rPr>
+        <w:t xml:space="preserve"> search solution with custom ranking, weighting, and phonetic matching to </w:t>
       </w:r>
       <w:r>
         <w:rPr>
@@ -2194,6 +2371,7 @@
           <w:sz w:val="20"/>
           <w:szCs w:val="20"/>
         </w:rPr>
+        <w:lastRenderedPageBreak/>
         <w:t>Recruited and guided full-time and contract developers to support ongoing platform maintenance and modernization efforts.</w:t>
       </w:r>
     </w:p>

</xml_diff>

<commit_message>
added interview info, updated resume for integration
</commit_message>
<xml_diff>
--- a/Michael_Coupland_Senior_Software_Engineer.docx
+++ b/Michael_Coupland_Senior_Software_Engineer.docx
@@ -223,7 +223,7 @@
           <w:sz w:val="20"/>
           <w:szCs w:val="20"/>
         </w:rPr>
-        <w:t xml:space="preserve"> complex </w:t>
+        <w:t xml:space="preserve"> </w:t>
       </w:r>
       <w:r>
         <w:rPr>
@@ -247,15 +247,40 @@
           <w:sz w:val="20"/>
           <w:szCs w:val="20"/>
         </w:rPr>
-        <w:t xml:space="preserve"> in production environments.</w:t>
-      </w:r>
-      <w:r>
-        <w:rPr>
-          <w:rFonts w:ascii="Calibri" w:hAnsi="Calibri" w:cs="Calibri"/>
-          <w:sz w:val="20"/>
-          <w:szCs w:val="20"/>
-        </w:rPr>
-        <w:t xml:space="preserve"> </w:t>
+        <w:t xml:space="preserve"> in</w:t>
+      </w:r>
+      <w:r>
+        <w:rPr>
+          <w:rFonts w:ascii="Calibri" w:hAnsi="Calibri" w:cs="Calibri"/>
+          <w:sz w:val="20"/>
+          <w:szCs w:val="20"/>
+        </w:rPr>
+        <w:t xml:space="preserve"> production environments</w:t>
+      </w:r>
+      <w:r>
+        <w:rPr>
+          <w:rFonts w:ascii="Calibri" w:hAnsi="Calibri" w:cs="Calibri"/>
+          <w:sz w:val="20"/>
+          <w:szCs w:val="20"/>
+        </w:rPr>
+        <w:t>, to include integration with disparate data sources, as well as legacy and 3</w:t>
+      </w:r>
+      <w:r>
+        <w:rPr>
+          <w:rFonts w:ascii="Calibri" w:hAnsi="Calibri" w:cs="Calibri"/>
+          <w:sz w:val="20"/>
+          <w:szCs w:val="20"/>
+          <w:vertAlign w:val="superscript"/>
+        </w:rPr>
+        <w:t>rd</w:t>
+      </w:r>
+      <w:r>
+        <w:rPr>
+          <w:rFonts w:ascii="Calibri" w:hAnsi="Calibri" w:cs="Calibri"/>
+          <w:sz w:val="20"/>
+          <w:szCs w:val="20"/>
+        </w:rPr>
+        <w:t xml:space="preserve"> party systems. </w:t>
       </w:r>
       <w:r>
         <w:rPr>
@@ -929,7 +954,31 @@
           <w:i w:val="0"/>
           <w:iCs w:val="0"/>
         </w:rPr>
-        <w:t>2024 – 2025</w:t>
+        <w:t xml:space="preserve">April </w:t>
+      </w:r>
+      <w:r>
+        <w:rPr>
+          <w:rFonts w:ascii="Calibri" w:hAnsi="Calibri" w:cs="Calibri"/>
+          <w:i w:val="0"/>
+          <w:iCs w:val="0"/>
+        </w:rPr>
+        <w:t xml:space="preserve">2024 – </w:t>
+      </w:r>
+      <w:r>
+        <w:rPr>
+          <w:rFonts w:ascii="Calibri" w:hAnsi="Calibri" w:cs="Calibri"/>
+          <w:i w:val="0"/>
+          <w:iCs w:val="0"/>
+        </w:rPr>
+        <w:t xml:space="preserve">September </w:t>
+      </w:r>
+      <w:r>
+        <w:rPr>
+          <w:rFonts w:ascii="Calibri" w:hAnsi="Calibri" w:cs="Calibri"/>
+          <w:i w:val="0"/>
+          <w:iCs w:val="0"/>
+        </w:rPr>
+        <w:t>2025</w:t>
       </w:r>
     </w:p>
     <w:p>
@@ -973,7 +1022,104 @@
           <w:sz w:val="20"/>
           <w:szCs w:val="20"/>
         </w:rPr>
-        <w:t>C# WPF application Entity Framework Code-First, database design and ETL.</w:t>
+        <w:t xml:space="preserve">Created a </w:t>
+      </w:r>
+      <w:r>
+        <w:rPr>
+          <w:rFonts w:ascii="Calibri" w:hAnsi="Calibri" w:cs="Calibri"/>
+          <w:sz w:val="20"/>
+          <w:szCs w:val="20"/>
+        </w:rPr>
+        <w:t>C# WPF application</w:t>
+      </w:r>
+      <w:r>
+        <w:rPr>
+          <w:rFonts w:ascii="Calibri" w:hAnsi="Calibri" w:cs="Calibri"/>
+          <w:sz w:val="20"/>
+          <w:szCs w:val="20"/>
+        </w:rPr>
+        <w:t xml:space="preserve"> using</w:t>
+      </w:r>
+      <w:r>
+        <w:rPr>
+          <w:rFonts w:ascii="Calibri" w:hAnsi="Calibri" w:cs="Calibri"/>
+          <w:sz w:val="20"/>
+          <w:szCs w:val="20"/>
+        </w:rPr>
+        <w:t xml:space="preserve"> </w:t>
+      </w:r>
+      <w:r>
+        <w:rPr>
+          <w:rFonts w:ascii="Calibri" w:hAnsi="Calibri" w:cs="Calibri"/>
+          <w:sz w:val="20"/>
+          <w:szCs w:val="20"/>
+        </w:rPr>
+        <w:t xml:space="preserve">Code-First </w:t>
+      </w:r>
+      <w:r>
+        <w:rPr>
+          <w:rFonts w:ascii="Calibri" w:hAnsi="Calibri" w:cs="Calibri"/>
+          <w:sz w:val="20"/>
+          <w:szCs w:val="20"/>
+        </w:rPr>
+        <w:t>Entity Framewor</w:t>
+      </w:r>
+      <w:r>
+        <w:rPr>
+          <w:rFonts w:ascii="Calibri" w:hAnsi="Calibri" w:cs="Calibri"/>
+          <w:sz w:val="20"/>
+          <w:szCs w:val="20"/>
+        </w:rPr>
+        <w:t>k</w:t>
+      </w:r>
+      <w:r>
+        <w:rPr>
+          <w:rFonts w:ascii="Calibri" w:hAnsi="Calibri" w:cs="Calibri"/>
+          <w:sz w:val="20"/>
+          <w:szCs w:val="20"/>
+        </w:rPr>
+        <w:t>,</w:t>
+      </w:r>
+      <w:r>
+        <w:rPr>
+          <w:rFonts w:ascii="Calibri" w:hAnsi="Calibri" w:cs="Calibri"/>
+          <w:sz w:val="20"/>
+          <w:szCs w:val="20"/>
+        </w:rPr>
+        <w:t xml:space="preserve"> designed a new </w:t>
+      </w:r>
+      <w:r>
+        <w:rPr>
+          <w:rFonts w:ascii="Calibri" w:hAnsi="Calibri" w:cs="Calibri"/>
+          <w:sz w:val="20"/>
+          <w:szCs w:val="20"/>
+        </w:rPr>
+        <w:t xml:space="preserve">database </w:t>
+      </w:r>
+      <w:r>
+        <w:rPr>
+          <w:rFonts w:ascii="Calibri" w:hAnsi="Calibri" w:cs="Calibri"/>
+          <w:sz w:val="20"/>
+          <w:szCs w:val="20"/>
+        </w:rPr>
+        <w:t>schema and created an API to integrate with 3</w:t>
+      </w:r>
+      <w:r>
+        <w:rPr>
+          <w:rFonts w:ascii="Calibri" w:hAnsi="Calibri" w:cs="Calibri"/>
+          <w:sz w:val="20"/>
+          <w:szCs w:val="20"/>
+          <w:vertAlign w:val="superscript"/>
+        </w:rPr>
+        <w:t>rd</w:t>
+      </w:r>
+      <w:r>
+        <w:rPr>
+          <w:rFonts w:ascii="Calibri" w:hAnsi="Calibri" w:cs="Calibri"/>
+          <w:sz w:val="20"/>
+          <w:szCs w:val="20"/>
+        </w:rPr>
+        <w:t xml:space="preserve"> party applications and other modules within the parent application.</w:t>
       </w:r>
     </w:p>
     <w:p>
@@ -1194,7 +1340,47 @@
           <w:i w:val="0"/>
           <w:iCs w:val="0"/>
         </w:rPr>
-        <w:t>2019–2024</w:t>
+        <w:t xml:space="preserve">February </w:t>
+      </w:r>
+      <w:r>
+        <w:rPr>
+          <w:rFonts w:ascii="Calibri" w:hAnsi="Calibri" w:cs="Calibri"/>
+          <w:i w:val="0"/>
+          <w:iCs w:val="0"/>
+        </w:rPr>
+        <w:t>2019</w:t>
+      </w:r>
+      <w:r>
+        <w:rPr>
+          <w:rFonts w:ascii="Calibri" w:hAnsi="Calibri" w:cs="Calibri"/>
+          <w:i w:val="0"/>
+          <w:iCs w:val="0"/>
+        </w:rPr>
+        <w:t xml:space="preserve"> </w:t>
+      </w:r>
+      <w:r>
+        <w:rPr>
+          <w:rFonts w:ascii="Calibri" w:hAnsi="Calibri" w:cs="Calibri"/>
+          <w:i w:val="0"/>
+          <w:iCs w:val="0"/>
+        </w:rPr>
+        <w:t>–</w:t>
+      </w:r>
+      <w:r>
+        <w:rPr>
+          <w:rFonts w:ascii="Calibri" w:hAnsi="Calibri" w:cs="Calibri"/>
+          <w:i w:val="0"/>
+          <w:iCs w:val="0"/>
+        </w:rPr>
+        <w:t xml:space="preserve"> April </w:t>
+      </w:r>
+      <w:r>
+        <w:rPr>
+          <w:rFonts w:ascii="Calibri" w:hAnsi="Calibri" w:cs="Calibri"/>
+          <w:i w:val="0"/>
+          <w:iCs w:val="0"/>
+        </w:rPr>
+        <w:t>2024</w:t>
       </w:r>
     </w:p>
     <w:p>
@@ -1216,6 +1402,14 @@
           <w:sz w:val="20"/>
           <w:szCs w:val="20"/>
         </w:rPr>
+        <w:t xml:space="preserve">Created </w:t>
+      </w:r>
+      <w:r>
+        <w:rPr>
+          <w:rFonts w:ascii="Calibri" w:hAnsi="Calibri" w:cs="Calibri"/>
+          <w:sz w:val="20"/>
+          <w:szCs w:val="20"/>
+        </w:rPr>
         <w:t>C# WPF application</w:t>
       </w:r>
       <w:r>
@@ -1232,7 +1426,31 @@
           <w:sz w:val="20"/>
           <w:szCs w:val="20"/>
         </w:rPr>
-        <w:t xml:space="preserve"> Entity Framework Code-First, database design and ETL.</w:t>
+        <w:t xml:space="preserve"> </w:t>
+      </w:r>
+      <w:r>
+        <w:rPr>
+          <w:rFonts w:ascii="Calibri" w:hAnsi="Calibri" w:cs="Calibri"/>
+          <w:sz w:val="20"/>
+          <w:szCs w:val="20"/>
+        </w:rPr>
+        <w:t xml:space="preserve">Code-First </w:t>
+      </w:r>
+      <w:r>
+        <w:rPr>
+          <w:rFonts w:ascii="Calibri" w:hAnsi="Calibri" w:cs="Calibri"/>
+          <w:sz w:val="20"/>
+          <w:szCs w:val="20"/>
+        </w:rPr>
+        <w:t>Entity Framewor</w:t>
+      </w:r>
+      <w:r>
+        <w:rPr>
+          <w:rFonts w:ascii="Calibri" w:hAnsi="Calibri" w:cs="Calibri"/>
+          <w:sz w:val="20"/>
+          <w:szCs w:val="20"/>
+        </w:rPr>
+        <w:t>k.</w:t>
       </w:r>
     </w:p>
     <w:p>
@@ -1254,7 +1472,15 @@
           <w:sz w:val="20"/>
           <w:szCs w:val="20"/>
         </w:rPr>
-        <w:t>C# Windows form applications and supported legacy Visual Basic application.</w:t>
+        <w:t>Wrote API to integrate the WPF application into the existing environment</w:t>
+      </w:r>
+      <w:r>
+        <w:rPr>
+          <w:rFonts w:ascii="Calibri" w:hAnsi="Calibri" w:cs="Calibri"/>
+          <w:sz w:val="20"/>
+          <w:szCs w:val="20"/>
+        </w:rPr>
+        <w:t xml:space="preserve"> while retaining the ability to move to a new data source and schema in the future.</w:t>
       </w:r>
     </w:p>
     <w:p>
@@ -1276,7 +1502,15 @@
           <w:sz w:val="20"/>
           <w:szCs w:val="20"/>
         </w:rPr>
-        <w:t>Contributed to the maintenance, enhancement, and evolution of multiple enterprise insurance servicing platforms, supporting day-to-day operations, new feature development, and large-scale data migrations.</w:t>
+        <w:t xml:space="preserve">Created </w:t>
+      </w:r>
+      <w:r>
+        <w:rPr>
+          <w:rFonts w:ascii="Calibri" w:hAnsi="Calibri" w:cs="Calibri"/>
+          <w:sz w:val="20"/>
+          <w:szCs w:val="20"/>
+        </w:rPr>
+        <w:t>C# Windows form applications and supported legacy Visual Basic application.</w:t>
       </w:r>
     </w:p>
     <w:p>
@@ -1298,23 +1532,7 @@
           <w:sz w:val="20"/>
           <w:szCs w:val="20"/>
         </w:rPr>
-        <w:t xml:space="preserve">Designed and developed applications across desktop and web stacks using C#, including WinForms, WPF, ASP.NET, </w:t>
-      </w:r>
-      <w:r>
-        <w:rPr>
-          <w:rFonts w:ascii="Calibri" w:hAnsi="Calibri" w:cs="Calibri"/>
-          <w:sz w:val="20"/>
-          <w:szCs w:val="20"/>
-        </w:rPr>
-        <w:t>as well as</w:t>
-      </w:r>
-      <w:r>
-        <w:rPr>
-          <w:rFonts w:ascii="Calibri" w:hAnsi="Calibri" w:cs="Calibri"/>
-          <w:sz w:val="20"/>
-          <w:szCs w:val="20"/>
-        </w:rPr>
-        <w:t xml:space="preserve"> legacy Visual Basic systems.</w:t>
+        <w:t>Contributed to the maintenance, enhancement, and evolution of multiple enterprise insurance servicing platforms, supporting day-to-day operations, new feature development, and large-scale data migrations.</w:t>
       </w:r>
     </w:p>
     <w:p>
@@ -1336,23 +1554,23 @@
           <w:sz w:val="20"/>
           <w:szCs w:val="20"/>
         </w:rPr>
-        <w:t xml:space="preserve">Built and integrated multiple third-party APIs and web services, including payment processing, VIN decoding, and automated contract </w:t>
-      </w:r>
-      <w:r>
-        <w:rPr>
-          <w:rFonts w:ascii="Calibri" w:hAnsi="Calibri" w:cs="Calibri"/>
-          <w:sz w:val="20"/>
-          <w:szCs w:val="20"/>
-        </w:rPr>
-        <w:t>import and processing</w:t>
-      </w:r>
-      <w:r>
-        <w:rPr>
-          <w:rFonts w:ascii="Calibri" w:hAnsi="Calibri" w:cs="Calibri"/>
-          <w:sz w:val="20"/>
-          <w:szCs w:val="20"/>
-        </w:rPr>
-        <w:t>.</w:t>
+        <w:t xml:space="preserve">Designed and developed applications across desktop and web stacks using C#, including WinForms, WPF, ASP.NET, </w:t>
+      </w:r>
+      <w:r>
+        <w:rPr>
+          <w:rFonts w:ascii="Calibri" w:hAnsi="Calibri" w:cs="Calibri"/>
+          <w:sz w:val="20"/>
+          <w:szCs w:val="20"/>
+        </w:rPr>
+        <w:t>as well as</w:t>
+      </w:r>
+      <w:r>
+        <w:rPr>
+          <w:rFonts w:ascii="Calibri" w:hAnsi="Calibri" w:cs="Calibri"/>
+          <w:sz w:val="20"/>
+          <w:szCs w:val="20"/>
+        </w:rPr>
+        <w:t xml:space="preserve"> legacy Visual Basic systems.</w:t>
       </w:r>
     </w:p>
     <w:p>
@@ -1374,23 +1592,23 @@
           <w:sz w:val="20"/>
           <w:szCs w:val="20"/>
         </w:rPr>
-        <w:t xml:space="preserve">Developed internal desktop tools to support </w:t>
-      </w:r>
-      <w:r>
-        <w:rPr>
-          <w:rFonts w:ascii="Calibri" w:hAnsi="Calibri" w:cs="Calibri"/>
-          <w:sz w:val="20"/>
-          <w:szCs w:val="20"/>
-        </w:rPr>
-        <w:t>developers</w:t>
-      </w:r>
-      <w:r>
-        <w:rPr>
-          <w:rFonts w:ascii="Calibri" w:hAnsi="Calibri" w:cs="Calibri"/>
-          <w:sz w:val="20"/>
-          <w:szCs w:val="20"/>
-        </w:rPr>
-        <w:t>, accounting, and customer service teams, improving efficiency and reducing manual workflows.</w:t>
+        <w:t xml:space="preserve">Built and integrated multiple third-party APIs and web services, including payment processing, VIN decoding, and automated contract </w:t>
+      </w:r>
+      <w:r>
+        <w:rPr>
+          <w:rFonts w:ascii="Calibri" w:hAnsi="Calibri" w:cs="Calibri"/>
+          <w:sz w:val="20"/>
+          <w:szCs w:val="20"/>
+        </w:rPr>
+        <w:t>import and processing</w:t>
+      </w:r>
+      <w:r>
+        <w:rPr>
+          <w:rFonts w:ascii="Calibri" w:hAnsi="Calibri" w:cs="Calibri"/>
+          <w:sz w:val="20"/>
+          <w:szCs w:val="20"/>
+        </w:rPr>
+        <w:t>.</w:t>
       </w:r>
     </w:p>
     <w:p>
@@ -1412,7 +1630,23 @@
           <w:sz w:val="20"/>
           <w:szCs w:val="20"/>
         </w:rPr>
-        <w:t>Performed advanced SQL development, including complex queries, data validation, and migration support across systems.</w:t>
+        <w:t xml:space="preserve">Developed internal desktop tools to support </w:t>
+      </w:r>
+      <w:r>
+        <w:rPr>
+          <w:rFonts w:ascii="Calibri" w:hAnsi="Calibri" w:cs="Calibri"/>
+          <w:sz w:val="20"/>
+          <w:szCs w:val="20"/>
+        </w:rPr>
+        <w:t>developers</w:t>
+      </w:r>
+      <w:r>
+        <w:rPr>
+          <w:rFonts w:ascii="Calibri" w:hAnsi="Calibri" w:cs="Calibri"/>
+          <w:sz w:val="20"/>
+          <w:szCs w:val="20"/>
+        </w:rPr>
+        <w:t>, accounting, and customer service teams, improving efficiency and reducing manual workflows.</w:t>
       </w:r>
     </w:p>
     <w:p>
@@ -1434,7 +1668,7 @@
           <w:sz w:val="20"/>
           <w:szCs w:val="20"/>
         </w:rPr>
-        <w:t>Maintained CI/CD pipelines using Azure DevOps to support reliable builds, deployments, and environment consistency.</w:t>
+        <w:t>Performed advanced SQL development, including complex queries, data validation, and migration support across systems.</w:t>
       </w:r>
     </w:p>
     <w:p>
@@ -1456,7 +1690,7 @@
           <w:sz w:val="20"/>
           <w:szCs w:val="20"/>
         </w:rPr>
-        <w:t>Authored test cases, workflow documentation, and internal development standards to improve code quality, onboarding, and long-term maintainability.</w:t>
+        <w:t>Maintained CI/CD pipelines using Azure DevOps to support reliable builds, deployments, and environment consistency.</w:t>
       </w:r>
     </w:p>
     <w:p>
@@ -1478,6 +1712,28 @@
           <w:sz w:val="20"/>
           <w:szCs w:val="20"/>
         </w:rPr>
+        <w:t>Authored test cases, workflow documentation, and internal development standards to improve code quality, onboarding, and long-term maintainability.</w:t>
+      </w:r>
+    </w:p>
+    <w:p>
+      <w:pPr>
+        <w:pStyle w:val="ListParagraph"/>
+        <w:numPr>
+          <w:ilvl w:val="0"/>
+          <w:numId w:val="2"/>
+        </w:numPr>
+        <w:rPr>
+          <w:rFonts w:ascii="Calibri" w:hAnsi="Calibri" w:cs="Calibri"/>
+          <w:sz w:val="20"/>
+          <w:szCs w:val="20"/>
+        </w:rPr>
+      </w:pPr>
+      <w:r>
+        <w:rPr>
+          <w:rFonts w:ascii="Calibri" w:hAnsi="Calibri" w:cs="Calibri"/>
+          <w:sz w:val="20"/>
+          <w:szCs w:val="20"/>
+        </w:rPr>
         <w:t>Drove</w:t>
       </w:r>
       <w:r>
@@ -1543,7 +1799,47 @@
           <w:i w:val="0"/>
           <w:iCs w:val="0"/>
         </w:rPr>
-        <w:t>2017–2019</w:t>
+        <w:t xml:space="preserve">January </w:t>
+      </w:r>
+      <w:r>
+        <w:rPr>
+          <w:rFonts w:ascii="Calibri" w:hAnsi="Calibri" w:cs="Calibri"/>
+          <w:i w:val="0"/>
+          <w:iCs w:val="0"/>
+        </w:rPr>
+        <w:t>2017</w:t>
+      </w:r>
+      <w:r>
+        <w:rPr>
+          <w:rFonts w:ascii="Calibri" w:hAnsi="Calibri" w:cs="Calibri"/>
+          <w:i w:val="0"/>
+          <w:iCs w:val="0"/>
+        </w:rPr>
+        <w:t xml:space="preserve"> </w:t>
+      </w:r>
+      <w:r>
+        <w:rPr>
+          <w:rFonts w:ascii="Calibri" w:hAnsi="Calibri" w:cs="Calibri"/>
+          <w:i w:val="0"/>
+          <w:iCs w:val="0"/>
+        </w:rPr>
+        <w:t>–</w:t>
+      </w:r>
+      <w:r>
+        <w:rPr>
+          <w:rFonts w:ascii="Calibri" w:hAnsi="Calibri" w:cs="Calibri"/>
+          <w:i w:val="0"/>
+          <w:iCs w:val="0"/>
+        </w:rPr>
+        <w:t xml:space="preserve"> February </w:t>
+      </w:r>
+      <w:r>
+        <w:rPr>
+          <w:rFonts w:ascii="Calibri" w:hAnsi="Calibri" w:cs="Calibri"/>
+          <w:i w:val="0"/>
+          <w:iCs w:val="0"/>
+        </w:rPr>
+        <w:t>2019</w:t>
       </w:r>
     </w:p>
     <w:p>
@@ -1609,6 +1905,7 @@
           <w:sz w:val="20"/>
           <w:szCs w:val="20"/>
         </w:rPr>
+        <w:lastRenderedPageBreak/>
         <w:t xml:space="preserve">Built custom tools to extract and transform ticketing system data </w:t>
       </w:r>
       <w:r>
@@ -1647,7 +1944,6 @@
           <w:sz w:val="20"/>
           <w:szCs w:val="20"/>
         </w:rPr>
-        <w:lastRenderedPageBreak/>
         <w:t>Developed a reusable Power On (proprietary PL/I-based language) library implementing shared string, numeric, and array utilities to reduce duplication</w:t>
       </w:r>
       <w:r>
@@ -1746,25 +2042,7 @@
           <w:sz w:val="20"/>
           <w:szCs w:val="20"/>
         </w:rPr>
-        <w:t xml:space="preserve"> processes, including </w:t>
-      </w:r>
-      <w:proofErr w:type="gramStart"/>
-      <w:r>
-        <w:rPr>
-          <w:rFonts w:ascii="Calibri" w:hAnsi="Calibri" w:cs="Calibri"/>
-          <w:sz w:val="20"/>
-          <w:szCs w:val="20"/>
-        </w:rPr>
-        <w:t>standups</w:t>
-      </w:r>
-      <w:proofErr w:type="gramEnd"/>
-      <w:r>
-        <w:rPr>
-          <w:rFonts w:ascii="Calibri" w:hAnsi="Calibri" w:cs="Calibri"/>
-          <w:sz w:val="20"/>
-          <w:szCs w:val="20"/>
-        </w:rPr>
-        <w:t>, peer review, and release discipline, improving delivery consistency and code quality.</w:t>
+        <w:t xml:space="preserve"> processes, including standups, peer review, and release discipline, improving delivery consistency and code quality.</w:t>
       </w:r>
     </w:p>
     <w:p>
@@ -1841,7 +2119,23 @@
           <w:i w:val="0"/>
           <w:iCs w:val="0"/>
         </w:rPr>
+        <w:t xml:space="preserve">October </w:t>
+      </w:r>
+      <w:r>
+        <w:rPr>
+          <w:rFonts w:ascii="Calibri" w:hAnsi="Calibri" w:cs="Calibri"/>
+          <w:i w:val="0"/>
+          <w:iCs w:val="0"/>
+        </w:rPr>
         <w:t>2016</w:t>
+      </w:r>
+      <w:r>
+        <w:rPr>
+          <w:rFonts w:ascii="Calibri" w:hAnsi="Calibri" w:cs="Calibri"/>
+          <w:i w:val="0"/>
+          <w:iCs w:val="0"/>
+        </w:rPr>
+        <w:t xml:space="preserve"> – January 2017</w:t>
       </w:r>
     </w:p>
     <w:p>
@@ -1920,7 +2214,39 @@
           <w:i w:val="0"/>
           <w:iCs w:val="0"/>
         </w:rPr>
-        <w:t>2013–2016</w:t>
+        <w:t xml:space="preserve">March </w:t>
+      </w:r>
+      <w:r>
+        <w:rPr>
+          <w:rFonts w:ascii="Calibri" w:hAnsi="Calibri" w:cs="Calibri"/>
+          <w:i w:val="0"/>
+          <w:iCs w:val="0"/>
+        </w:rPr>
+        <w:t>2013</w:t>
+      </w:r>
+      <w:r>
+        <w:rPr>
+          <w:rFonts w:ascii="Calibri" w:hAnsi="Calibri" w:cs="Calibri"/>
+          <w:i w:val="0"/>
+          <w:iCs w:val="0"/>
+        </w:rPr>
+        <w:t xml:space="preserve"> </w:t>
+      </w:r>
+      <w:r>
+        <w:rPr>
+          <w:rFonts w:ascii="Calibri" w:hAnsi="Calibri" w:cs="Calibri"/>
+          <w:i w:val="0"/>
+          <w:iCs w:val="0"/>
+        </w:rPr>
+        <w:t>–</w:t>
+      </w:r>
+      <w:r>
+        <w:rPr>
+          <w:rFonts w:ascii="Calibri" w:hAnsi="Calibri" w:cs="Calibri"/>
+          <w:i w:val="0"/>
+          <w:iCs w:val="0"/>
+        </w:rPr>
+        <w:t xml:space="preserve"> October 2016</w:t>
       </w:r>
     </w:p>
     <w:p>
@@ -2161,7 +2487,47 @@
           <w:i w:val="0"/>
           <w:iCs w:val="0"/>
         </w:rPr>
-        <w:t>2010–2013</w:t>
+        <w:t xml:space="preserve">February </w:t>
+      </w:r>
+      <w:r>
+        <w:rPr>
+          <w:rFonts w:ascii="Calibri" w:hAnsi="Calibri" w:cs="Calibri"/>
+          <w:i w:val="0"/>
+          <w:iCs w:val="0"/>
+        </w:rPr>
+        <w:t>2010</w:t>
+      </w:r>
+      <w:r>
+        <w:rPr>
+          <w:rFonts w:ascii="Calibri" w:hAnsi="Calibri" w:cs="Calibri"/>
+          <w:i w:val="0"/>
+          <w:iCs w:val="0"/>
+        </w:rPr>
+        <w:t xml:space="preserve"> </w:t>
+      </w:r>
+      <w:r>
+        <w:rPr>
+          <w:rFonts w:ascii="Calibri" w:hAnsi="Calibri" w:cs="Calibri"/>
+          <w:i w:val="0"/>
+          <w:iCs w:val="0"/>
+        </w:rPr>
+        <w:t>–</w:t>
+      </w:r>
+      <w:r>
+        <w:rPr>
+          <w:rFonts w:ascii="Calibri" w:hAnsi="Calibri" w:cs="Calibri"/>
+          <w:i w:val="0"/>
+          <w:iCs w:val="0"/>
+        </w:rPr>
+        <w:t xml:space="preserve"> March </w:t>
+      </w:r>
+      <w:r>
+        <w:rPr>
+          <w:rFonts w:ascii="Calibri" w:hAnsi="Calibri" w:cs="Calibri"/>
+          <w:i w:val="0"/>
+          <w:iCs w:val="0"/>
+        </w:rPr>
+        <w:t>2013</w:t>
       </w:r>
     </w:p>
     <w:p>
@@ -2289,25 +2655,8 @@
           <w:sz w:val="20"/>
           <w:szCs w:val="20"/>
         </w:rPr>
-        <w:t xml:space="preserve">Designed and implemented a lightweight, </w:t>
-      </w:r>
-      <w:proofErr w:type="gramStart"/>
-      <w:r>
-        <w:rPr>
-          <w:rFonts w:ascii="Calibri" w:hAnsi="Calibri" w:cs="Calibri"/>
-          <w:sz w:val="20"/>
-          <w:szCs w:val="20"/>
-        </w:rPr>
-        <w:t>faceted</w:t>
-      </w:r>
-      <w:proofErr w:type="gramEnd"/>
-      <w:r>
-        <w:rPr>
-          <w:rFonts w:ascii="Calibri" w:hAnsi="Calibri" w:cs="Calibri"/>
-          <w:sz w:val="20"/>
-          <w:szCs w:val="20"/>
-        </w:rPr>
-        <w:t xml:space="preserve"> search solution with custom ranking, weighting, and phonetic matching to </w:t>
+        <w:lastRenderedPageBreak/>
+        <w:t xml:space="preserve">Designed and implemented a lightweight, faceted search solution with custom ranking, weighting, and phonetic matching to </w:t>
       </w:r>
       <w:r>
         <w:rPr>
@@ -2345,7 +2694,6 @@
           <w:sz w:val="20"/>
           <w:szCs w:val="20"/>
         </w:rPr>
-        <w:lastRenderedPageBreak/>
         <w:t>Integrated third-party APIs for online booking, affiliate data sharing, and print fulfillment services.</w:t>
       </w:r>
     </w:p>
@@ -4504,6 +4852,16 @@
       <w:shd w:val="clear" w:color="auto" w:fill="E1DFDD"/>
     </w:rPr>
   </w:style>
+  <w:style w:type="paragraph" w:styleId="Revision">
+    <w:name w:val="Revision"/>
+    <w:hidden/>
+    <w:uiPriority w:val="99"/>
+    <w:semiHidden/>
+    <w:rsid w:val="008C52F7"/>
+    <w:pPr>
+      <w:spacing w:after="0" w:line="240" w:lineRule="auto"/>
+    </w:pPr>
+  </w:style>
 </w:styles>
 </file>
 

</xml_diff>